<commit_message>
Report Updated and to clean print log small modification has been done in main file.
</commit_message>
<xml_diff>
--- a/Report/Report _ 05_24_2017.docx
+++ b/Report/Report _ 05_24_2017.docx
@@ -17,10 +17,8 @@
       </w:pPr>
       <w:bookmarkStart w:id="0" w:name="_gjdgxs" w:colFirst="0" w:colLast="0"/>
       <w:bookmarkStart w:id="1" w:name="_Hlk483356610"/>
-      <w:bookmarkStart w:id="2" w:name="_GoBack"/>
       <w:bookmarkEnd w:id="0"/>
       <w:bookmarkEnd w:id="1"/>
-      <w:bookmarkEnd w:id="2"/>
       <w:r>
         <w:rPr>
           <w:rFonts w:ascii="Times New Roman" w:eastAsia="Times New Roman" w:hAnsi="Times New Roman" w:cs="Times New Roman"/>
@@ -2785,8 +2783,8 @@
           <w:szCs w:val="24"/>
         </w:rPr>
       </w:pPr>
-      <w:bookmarkStart w:id="3" w:name="_Ref483357353"/>
-      <w:bookmarkStart w:id="4" w:name="_Ref483357344"/>
+      <w:bookmarkStart w:id="2" w:name="_Ref483357353"/>
+      <w:bookmarkStart w:id="3" w:name="_Ref483357344"/>
       <w:r>
         <w:t xml:space="preserve">Figure </w:t>
       </w:r>
@@ -2798,20 +2796,20 @@
           <w:t>14</w:t>
         </w:r>
       </w:fldSimple>
+      <w:bookmarkEnd w:id="2"/>
+      <w:r>
+        <w:t xml:space="preserve"> : </w:t>
+      </w:r>
+      <w:r>
+        <w:t xml:space="preserve">Sensor gloves and </w:t>
+      </w:r>
+      <w:r>
+        <w:t>Arduino</w:t>
+      </w:r>
+      <w:r>
+        <w:t xml:space="preserve"> board</w:t>
+      </w:r>
       <w:bookmarkEnd w:id="3"/>
-      <w:r>
-        <w:t xml:space="preserve"> : </w:t>
-      </w:r>
-      <w:r>
-        <w:t xml:space="preserve">Sensor gloves and </w:t>
-      </w:r>
-      <w:r>
-        <w:t>Arduino</w:t>
-      </w:r>
-      <w:r>
-        <w:t xml:space="preserve"> board</w:t>
-      </w:r>
-      <w:bookmarkEnd w:id="4"/>
     </w:p>
     <w:p>
       <w:pPr>
@@ -3410,7 +3408,7 @@
         </w:rPr>
         <w:t>‘</w:t>
       </w:r>
-      <w:bookmarkStart w:id="5" w:name="_Hlk483667107"/>
+      <w:bookmarkStart w:id="4" w:name="_Hlk483667107"/>
       <w:r>
         <w:rPr>
           <w:rFonts w:ascii="Times New Roman" w:eastAsia="Times New Roman" w:hAnsi="Times New Roman" w:cs="Times New Roman"/>
@@ -3419,7 +3417,7 @@
         </w:rPr>
         <w:t xml:space="preserve">PLX-DAQ’ - Parallax Data Acquisition Tool  </w:t>
       </w:r>
-      <w:bookmarkEnd w:id="5"/>
+      <w:bookmarkEnd w:id="4"/>
     </w:p>
     <w:p>
       <w:pPr>
@@ -4115,6 +4113,110 @@
     </w:p>
     <w:p>
       <w:pPr>
+        <w:keepNext/>
+        <w:jc w:val="center"/>
+        <w:sectPr>
+          <w:type w:val="continuous"/>
+          <w:pgSz w:w="12240" w:h="15840"/>
+          <w:pgMar w:top="1440" w:right="1440" w:bottom="1440" w:left="1440" w:header="0" w:footer="720" w:gutter="0"/>
+          <w:cols w:space="720"/>
+        </w:sectPr>
+      </w:pPr>
+    </w:p>
+    <w:p>
+      <w:pPr>
+        <w:keepNext/>
+        <w:jc w:val="center"/>
+      </w:pPr>
+      <w:bookmarkStart w:id="5" w:name="_GoBack"/>
+      <w:r>
+        <w:rPr>
+          <w:noProof/>
+        </w:rPr>
+        <w:lastRenderedPageBreak/>
+        <w:drawing>
+          <wp:inline distT="0" distB="0" distL="0" distR="0" wp14:anchorId="00FF14AE" wp14:editId="3BDBEB5B">
+            <wp:extent cx="7585399" cy="5181600"/>
+            <wp:effectExtent l="0" t="0" r="0" b="0"/>
+            <wp:docPr id="3" name="Picture 3"/>
+            <wp:cNvGraphicFramePr>
+              <a:graphicFrameLocks xmlns:a="http://schemas.openxmlformats.org/drawingml/2006/main" noChangeAspect="1"/>
+            </wp:cNvGraphicFramePr>
+            <a:graphic xmlns:a="http://schemas.openxmlformats.org/drawingml/2006/main">
+              <a:graphicData uri="http://schemas.openxmlformats.org/drawingml/2006/picture">
+                <pic:pic xmlns:pic="http://schemas.openxmlformats.org/drawingml/2006/picture">
+                  <pic:nvPicPr>
+                    <pic:cNvPr id="1" name=""/>
+                    <pic:cNvPicPr/>
+                  </pic:nvPicPr>
+                  <pic:blipFill>
+                    <a:blip r:embed="rId31"/>
+                    <a:stretch>
+                      <a:fillRect/>
+                    </a:stretch>
+                  </pic:blipFill>
+                  <pic:spPr>
+                    <a:xfrm>
+                      <a:off x="0" y="0"/>
+                      <a:ext cx="7598060" cy="5190248"/>
+                    </a:xfrm>
+                    <a:prstGeom prst="rect">
+                      <a:avLst/>
+                    </a:prstGeom>
+                  </pic:spPr>
+                </pic:pic>
+              </a:graphicData>
+            </a:graphic>
+          </wp:inline>
+        </w:drawing>
+      </w:r>
+      <w:bookmarkEnd w:id="5"/>
+    </w:p>
+    <w:p>
+      <w:pPr>
+        <w:pStyle w:val="Caption"/>
+        <w:jc w:val="center"/>
+        <w:rPr>
+          <w:rFonts w:ascii="Times New Roman" w:eastAsia="Times New Roman" w:hAnsi="Times New Roman" w:cs="Times New Roman"/>
+          <w:sz w:val="24"/>
+          <w:szCs w:val="24"/>
+        </w:rPr>
+      </w:pPr>
+      <w:r>
+        <w:t xml:space="preserve">Figure </w:t>
+      </w:r>
+      <w:fldSimple w:instr=" SEQ Figure \* ARABIC ">
+        <w:r>
+          <w:rPr>
+            <w:noProof/>
+          </w:rPr>
+          <w:t>19</w:t>
+        </w:r>
+      </w:fldSimple>
+      <w:r>
+        <w:t xml:space="preserve"> : Model Flow Chart</w:t>
+      </w:r>
+    </w:p>
+    <w:p>
+      <w:pPr>
+        <w:rPr>
+          <w:rFonts w:ascii="Times New Roman" w:eastAsia="Times New Roman" w:hAnsi="Times New Roman" w:cs="Times New Roman"/>
+          <w:sz w:val="24"/>
+          <w:szCs w:val="24"/>
+        </w:rPr>
+      </w:pPr>
+      <w:r>
+        <w:rPr>
+          <w:rFonts w:ascii="Times New Roman" w:eastAsia="Times New Roman" w:hAnsi="Times New Roman" w:cs="Times New Roman"/>
+          <w:sz w:val="24"/>
+          <w:szCs w:val="24"/>
+        </w:rPr>
+        <w:lastRenderedPageBreak/>
+        <w:br w:type="page"/>
+      </w:r>
+    </w:p>
+    <w:p>
+      <w:pPr>
         <w:numPr>
           <w:ilvl w:val="0"/>
           <w:numId w:val="11"/>
@@ -4129,105 +4231,15 @@
           <w:sz w:val="24"/>
           <w:szCs w:val="24"/>
         </w:rPr>
-      </w:pPr>
-      <w:r>
-        <w:rPr>
-          <w:rFonts w:ascii="Times New Roman" w:eastAsia="Times New Roman" w:hAnsi="Times New Roman" w:cs="Times New Roman"/>
-          <w:b/>
-          <w:sz w:val="24"/>
-          <w:szCs w:val="24"/>
-        </w:rPr>
-        <w:lastRenderedPageBreak/>
-        <w:t>Model Flow Chart</w:t>
-      </w:r>
-    </w:p>
-    <w:p>
-      <w:pPr>
-        <w:keepNext/>
-        <w:jc w:val="center"/>
-      </w:pPr>
-      <w:r>
-        <w:rPr>
-          <w:noProof/>
-        </w:rPr>
-        <w:drawing>
-          <wp:inline distT="0" distB="0" distL="0" distR="0" wp14:anchorId="3345F94B" wp14:editId="1E7982B9">
-            <wp:extent cx="6608637" cy="4465320"/>
-            <wp:effectExtent l="4763" t="0" r="6667" b="6668"/>
-            <wp:docPr id="6" name="image19.png"/>
-            <wp:cNvGraphicFramePr/>
-            <a:graphic xmlns:a="http://schemas.openxmlformats.org/drawingml/2006/main">
-              <a:graphicData uri="http://schemas.openxmlformats.org/drawingml/2006/picture">
-                <pic:pic xmlns:pic="http://schemas.openxmlformats.org/drawingml/2006/picture">
-                  <pic:nvPicPr>
-                    <pic:cNvPr id="0" name="image19.png"/>
-                    <pic:cNvPicPr preferRelativeResize="0"/>
-                  </pic:nvPicPr>
-                  <pic:blipFill>
-                    <a:blip r:embed="rId31"/>
-                    <a:srcRect/>
-                    <a:stretch>
-                      <a:fillRect/>
-                    </a:stretch>
-                  </pic:blipFill>
-                  <pic:spPr>
-                    <a:xfrm rot="16200000">
-                      <a:off x="0" y="0"/>
-                      <a:ext cx="6639826" cy="4486394"/>
-                    </a:xfrm>
-                    <a:prstGeom prst="rect">
-                      <a:avLst/>
-                    </a:prstGeom>
-                    <a:ln/>
-                  </pic:spPr>
-                </pic:pic>
-              </a:graphicData>
-            </a:graphic>
-          </wp:inline>
-        </w:drawing>
-      </w:r>
-    </w:p>
-    <w:p>
-      <w:pPr>
-        <w:pStyle w:val="Caption"/>
-        <w:jc w:val="center"/>
-        <w:rPr>
-          <w:rFonts w:ascii="Times New Roman" w:eastAsia="Times New Roman" w:hAnsi="Times New Roman" w:cs="Times New Roman"/>
-          <w:sz w:val="24"/>
-          <w:szCs w:val="24"/>
-        </w:rPr>
-      </w:pPr>
-      <w:r>
-        <w:t xml:space="preserve">Figure </w:t>
-      </w:r>
-      <w:fldSimple w:instr=" SEQ Figure \* ARABIC ">
-        <w:r>
-          <w:rPr>
-            <w:noProof/>
-          </w:rPr>
-          <w:t>19</w:t>
-        </w:r>
-      </w:fldSimple>
-      <w:r>
-        <w:t xml:space="preserve"> : Model Flow Chart</w:t>
-      </w:r>
-    </w:p>
-    <w:p>
-      <w:pPr>
-        <w:rPr>
-          <w:rFonts w:ascii="Times New Roman" w:eastAsia="Times New Roman" w:hAnsi="Times New Roman" w:cs="Times New Roman"/>
-          <w:sz w:val="24"/>
-          <w:szCs w:val="24"/>
-        </w:rPr>
-      </w:pPr>
-      <w:r>
-        <w:rPr>
-          <w:rFonts w:ascii="Times New Roman" w:eastAsia="Times New Roman" w:hAnsi="Times New Roman" w:cs="Times New Roman"/>
-          <w:sz w:val="24"/>
-          <w:szCs w:val="24"/>
-        </w:rPr>
-        <w:br w:type="page"/>
-      </w:r>
+        <w:sectPr>
+          <w:type w:val="continuous"/>
+          <w:pgSz w:w="15840" w:h="12240" w:orient="landscape"/>
+          <w:pgMar w:top="1440" w:right="1440" w:bottom="1440" w:left="1440" w:header="0" w:footer="720" w:gutter="0"/>
+          <w:cols w:space="720"/>
+        </w:sectPr>
+      </w:pPr>
+      <w:bookmarkStart w:id="6" w:name="_wd5hb952duo" w:colFirst="0" w:colLast="0"/>
+      <w:bookmarkEnd w:id="6"/>
     </w:p>
     <w:p>
       <w:pPr>
@@ -4246,8 +4258,6 @@
           <w:szCs w:val="24"/>
         </w:rPr>
       </w:pPr>
-      <w:bookmarkStart w:id="6" w:name="_wd5hb952duo" w:colFirst="0" w:colLast="0"/>
-      <w:bookmarkEnd w:id="6"/>
       <w:r>
         <w:rPr>
           <w:rFonts w:ascii="Times New Roman" w:eastAsia="Times New Roman" w:hAnsi="Times New Roman" w:cs="Times New Roman"/>
@@ -18134,6 +18144,40 @@
                 <w:sz w:val="24"/>
                 <w:szCs w:val="24"/>
               </w:rPr>
+              <w:t>F_max</w:t>
+            </w:r>
+            <w:r>
+              <w:rPr>
+                <w:rFonts w:ascii="Times New Roman" w:eastAsia="Times New Roman" w:hAnsi="Times New Roman" w:cs="Times New Roman"/>
+                <w:sz w:val="24"/>
+                <w:szCs w:val="24"/>
+                <w:vertAlign w:val="subscript"/>
+              </w:rPr>
+              <w:t>0</w:t>
+            </w:r>
+          </w:p>
+        </w:tc>
+        <w:tc>
+          <w:tcPr>
+            <w:tcW w:w="1039" w:type="dxa"/>
+          </w:tcPr>
+          <w:p>
+            <w:pPr>
+              <w:spacing w:line="480" w:lineRule="auto"/>
+              <w:contextualSpacing w:val="0"/>
+              <w:jc w:val="both"/>
+              <w:rPr>
+                <w:rFonts w:ascii="Times New Roman" w:eastAsia="Times New Roman" w:hAnsi="Times New Roman" w:cs="Times New Roman"/>
+                <w:sz w:val="24"/>
+                <w:szCs w:val="24"/>
+              </w:rPr>
+            </w:pPr>
+            <w:r>
+              <w:rPr>
+                <w:rFonts w:ascii="Times New Roman" w:eastAsia="Times New Roman" w:hAnsi="Times New Roman" w:cs="Times New Roman"/>
+                <w:sz w:val="24"/>
+                <w:szCs w:val="24"/>
+              </w:rPr>
               <w:t>F_min</w:t>
             </w:r>
             <w:r>
@@ -18154,6 +18198,7 @@
           <w:p>
             <w:pPr>
               <w:spacing w:line="480" w:lineRule="auto"/>
+              <w:ind w:right="52"/>
               <w:contextualSpacing w:val="0"/>
               <w:jc w:val="both"/>
               <w:rPr>
@@ -18177,7 +18222,7 @@
                 <w:szCs w:val="24"/>
                 <w:vertAlign w:val="subscript"/>
               </w:rPr>
-              <w:t>0</w:t>
+              <w:t>1</w:t>
             </w:r>
           </w:p>
         </w:tc>
@@ -18188,6 +18233,40 @@
           <w:p>
             <w:pPr>
               <w:spacing w:line="480" w:lineRule="auto"/>
+              <w:contextualSpacing w:val="0"/>
+              <w:jc w:val="both"/>
+              <w:rPr>
+                <w:rFonts w:ascii="Times New Roman" w:eastAsia="Times New Roman" w:hAnsi="Times New Roman" w:cs="Times New Roman"/>
+                <w:sz w:val="24"/>
+                <w:szCs w:val="24"/>
+              </w:rPr>
+            </w:pPr>
+            <w:r>
+              <w:rPr>
+                <w:rFonts w:ascii="Times New Roman" w:eastAsia="Times New Roman" w:hAnsi="Times New Roman" w:cs="Times New Roman"/>
+                <w:sz w:val="24"/>
+                <w:szCs w:val="24"/>
+              </w:rPr>
+              <w:t>F_min</w:t>
+            </w:r>
+            <w:r>
+              <w:rPr>
+                <w:rFonts w:ascii="Times New Roman" w:eastAsia="Times New Roman" w:hAnsi="Times New Roman" w:cs="Times New Roman"/>
+                <w:sz w:val="24"/>
+                <w:szCs w:val="24"/>
+                <w:vertAlign w:val="subscript"/>
+              </w:rPr>
+              <w:t>1</w:t>
+            </w:r>
+          </w:p>
+        </w:tc>
+        <w:tc>
+          <w:tcPr>
+            <w:tcW w:w="1039" w:type="dxa"/>
+          </w:tcPr>
+          <w:p>
+            <w:pPr>
+              <w:spacing w:line="480" w:lineRule="auto"/>
               <w:ind w:right="52"/>
               <w:contextualSpacing w:val="0"/>
               <w:jc w:val="both"/>
@@ -18203,6 +18282,40 @@
                 <w:sz w:val="24"/>
                 <w:szCs w:val="24"/>
               </w:rPr>
+              <w:t>F_max</w:t>
+            </w:r>
+            <w:r>
+              <w:rPr>
+                <w:rFonts w:ascii="Times New Roman" w:eastAsia="Times New Roman" w:hAnsi="Times New Roman" w:cs="Times New Roman"/>
+                <w:sz w:val="24"/>
+                <w:szCs w:val="24"/>
+                <w:vertAlign w:val="subscript"/>
+              </w:rPr>
+              <w:t>2</w:t>
+            </w:r>
+          </w:p>
+        </w:tc>
+        <w:tc>
+          <w:tcPr>
+            <w:tcW w:w="1039" w:type="dxa"/>
+          </w:tcPr>
+          <w:p>
+            <w:pPr>
+              <w:spacing w:line="480" w:lineRule="auto"/>
+              <w:contextualSpacing w:val="0"/>
+              <w:jc w:val="both"/>
+              <w:rPr>
+                <w:rFonts w:ascii="Times New Roman" w:eastAsia="Times New Roman" w:hAnsi="Times New Roman" w:cs="Times New Roman"/>
+                <w:sz w:val="24"/>
+                <w:szCs w:val="24"/>
+              </w:rPr>
+            </w:pPr>
+            <w:r>
+              <w:rPr>
+                <w:rFonts w:ascii="Times New Roman" w:eastAsia="Times New Roman" w:hAnsi="Times New Roman" w:cs="Times New Roman"/>
+                <w:sz w:val="24"/>
+                <w:szCs w:val="24"/>
+              </w:rPr>
               <w:t>F_min</w:t>
             </w:r>
             <w:r>
@@ -18212,7 +18325,7 @@
                 <w:szCs w:val="24"/>
                 <w:vertAlign w:val="subscript"/>
               </w:rPr>
-              <w:t>1</w:t>
+              <w:t>2</w:t>
             </w:r>
           </w:p>
         </w:tc>
@@ -18223,6 +18336,7 @@
           <w:p>
             <w:pPr>
               <w:spacing w:line="480" w:lineRule="auto"/>
+              <w:ind w:right="52"/>
               <w:contextualSpacing w:val="0"/>
               <w:jc w:val="both"/>
               <w:rPr>
@@ -18246,7 +18360,7 @@
                 <w:szCs w:val="24"/>
                 <w:vertAlign w:val="subscript"/>
               </w:rPr>
-              <w:t>1</w:t>
+              <w:t>3</w:t>
             </w:r>
           </w:p>
         </w:tc>
@@ -18257,7 +18371,6 @@
           <w:p>
             <w:pPr>
               <w:spacing w:line="480" w:lineRule="auto"/>
-              <w:ind w:right="52"/>
               <w:contextualSpacing w:val="0"/>
               <w:jc w:val="both"/>
               <w:rPr>
@@ -18273,109 +18386,6 @@
                 <w:szCs w:val="24"/>
               </w:rPr>
               <w:t>F_min</w:t>
-            </w:r>
-            <w:r>
-              <w:rPr>
-                <w:rFonts w:ascii="Times New Roman" w:eastAsia="Times New Roman" w:hAnsi="Times New Roman" w:cs="Times New Roman"/>
-                <w:sz w:val="24"/>
-                <w:szCs w:val="24"/>
-                <w:vertAlign w:val="subscript"/>
-              </w:rPr>
-              <w:t>2</w:t>
-            </w:r>
-          </w:p>
-        </w:tc>
-        <w:tc>
-          <w:tcPr>
-            <w:tcW w:w="1039" w:type="dxa"/>
-          </w:tcPr>
-          <w:p>
-            <w:pPr>
-              <w:spacing w:line="480" w:lineRule="auto"/>
-              <w:contextualSpacing w:val="0"/>
-              <w:jc w:val="both"/>
-              <w:rPr>
-                <w:rFonts w:ascii="Times New Roman" w:eastAsia="Times New Roman" w:hAnsi="Times New Roman" w:cs="Times New Roman"/>
-                <w:sz w:val="24"/>
-                <w:szCs w:val="24"/>
-              </w:rPr>
-            </w:pPr>
-            <w:r>
-              <w:rPr>
-                <w:rFonts w:ascii="Times New Roman" w:eastAsia="Times New Roman" w:hAnsi="Times New Roman" w:cs="Times New Roman"/>
-                <w:sz w:val="24"/>
-                <w:szCs w:val="24"/>
-              </w:rPr>
-              <w:t>F_max</w:t>
-            </w:r>
-            <w:r>
-              <w:rPr>
-                <w:rFonts w:ascii="Times New Roman" w:eastAsia="Times New Roman" w:hAnsi="Times New Roman" w:cs="Times New Roman"/>
-                <w:sz w:val="24"/>
-                <w:szCs w:val="24"/>
-                <w:vertAlign w:val="subscript"/>
-              </w:rPr>
-              <w:t>2</w:t>
-            </w:r>
-          </w:p>
-        </w:tc>
-        <w:tc>
-          <w:tcPr>
-            <w:tcW w:w="1039" w:type="dxa"/>
-          </w:tcPr>
-          <w:p>
-            <w:pPr>
-              <w:spacing w:line="480" w:lineRule="auto"/>
-              <w:ind w:right="52"/>
-              <w:contextualSpacing w:val="0"/>
-              <w:jc w:val="both"/>
-              <w:rPr>
-                <w:rFonts w:ascii="Times New Roman" w:eastAsia="Times New Roman" w:hAnsi="Times New Roman" w:cs="Times New Roman"/>
-                <w:sz w:val="24"/>
-                <w:szCs w:val="24"/>
-              </w:rPr>
-            </w:pPr>
-            <w:r>
-              <w:rPr>
-                <w:rFonts w:ascii="Times New Roman" w:eastAsia="Times New Roman" w:hAnsi="Times New Roman" w:cs="Times New Roman"/>
-                <w:sz w:val="24"/>
-                <w:szCs w:val="24"/>
-              </w:rPr>
-              <w:t>F_min</w:t>
-            </w:r>
-            <w:r>
-              <w:rPr>
-                <w:rFonts w:ascii="Times New Roman" w:eastAsia="Times New Roman" w:hAnsi="Times New Roman" w:cs="Times New Roman"/>
-                <w:sz w:val="24"/>
-                <w:szCs w:val="24"/>
-                <w:vertAlign w:val="subscript"/>
-              </w:rPr>
-              <w:t>3</w:t>
-            </w:r>
-          </w:p>
-        </w:tc>
-        <w:tc>
-          <w:tcPr>
-            <w:tcW w:w="1039" w:type="dxa"/>
-          </w:tcPr>
-          <w:p>
-            <w:pPr>
-              <w:spacing w:line="480" w:lineRule="auto"/>
-              <w:contextualSpacing w:val="0"/>
-              <w:jc w:val="both"/>
-              <w:rPr>
-                <w:rFonts w:ascii="Times New Roman" w:eastAsia="Times New Roman" w:hAnsi="Times New Roman" w:cs="Times New Roman"/>
-                <w:sz w:val="24"/>
-                <w:szCs w:val="24"/>
-              </w:rPr>
-            </w:pPr>
-            <w:r>
-              <w:rPr>
-                <w:rFonts w:ascii="Times New Roman" w:eastAsia="Times New Roman" w:hAnsi="Times New Roman" w:cs="Times New Roman"/>
-                <w:sz w:val="24"/>
-                <w:szCs w:val="24"/>
-              </w:rPr>
-              <w:t>F_max</w:t>
             </w:r>
             <w:r>
               <w:rPr>
@@ -19244,6 +19254,40 @@
                 <w:sz w:val="24"/>
                 <w:szCs w:val="24"/>
               </w:rPr>
+              <w:t>F_max</w:t>
+            </w:r>
+            <w:r>
+              <w:rPr>
+                <w:rFonts w:ascii="Times New Roman" w:eastAsia="Times New Roman" w:hAnsi="Times New Roman" w:cs="Times New Roman"/>
+                <w:sz w:val="24"/>
+                <w:szCs w:val="24"/>
+                <w:vertAlign w:val="subscript"/>
+              </w:rPr>
+              <w:t>4</w:t>
+            </w:r>
+          </w:p>
+        </w:tc>
+        <w:tc>
+          <w:tcPr>
+            <w:tcW w:w="1039" w:type="dxa"/>
+          </w:tcPr>
+          <w:p>
+            <w:pPr>
+              <w:spacing w:line="480" w:lineRule="auto"/>
+              <w:contextualSpacing w:val="0"/>
+              <w:jc w:val="both"/>
+              <w:rPr>
+                <w:rFonts w:ascii="Times New Roman" w:eastAsia="Times New Roman" w:hAnsi="Times New Roman" w:cs="Times New Roman"/>
+                <w:sz w:val="24"/>
+                <w:szCs w:val="24"/>
+              </w:rPr>
+            </w:pPr>
+            <w:r>
+              <w:rPr>
+                <w:rFonts w:ascii="Times New Roman" w:eastAsia="Times New Roman" w:hAnsi="Times New Roman" w:cs="Times New Roman"/>
+                <w:sz w:val="24"/>
+                <w:szCs w:val="24"/>
+              </w:rPr>
               <w:t>F_min</w:t>
             </w:r>
             <w:r>
@@ -19264,6 +19308,7 @@
           <w:p>
             <w:pPr>
               <w:spacing w:line="480" w:lineRule="auto"/>
+              <w:ind w:right="52"/>
               <w:contextualSpacing w:val="0"/>
               <w:jc w:val="both"/>
               <w:rPr>
@@ -19287,7 +19332,7 @@
                 <w:szCs w:val="24"/>
                 <w:vertAlign w:val="subscript"/>
               </w:rPr>
-              <w:t>4</w:t>
+              <w:t>5</w:t>
             </w:r>
           </w:p>
         </w:tc>
@@ -19298,6 +19343,48 @@
           <w:p>
             <w:pPr>
               <w:spacing w:line="480" w:lineRule="auto"/>
+              <w:contextualSpacing w:val="0"/>
+              <w:jc w:val="both"/>
+              <w:rPr>
+                <w:rFonts w:ascii="Times New Roman" w:eastAsia="Times New Roman" w:hAnsi="Times New Roman" w:cs="Times New Roman"/>
+                <w:sz w:val="24"/>
+                <w:szCs w:val="24"/>
+              </w:rPr>
+            </w:pPr>
+            <w:r>
+              <w:rPr>
+                <w:rFonts w:ascii="Times New Roman" w:eastAsia="Times New Roman" w:hAnsi="Times New Roman" w:cs="Times New Roman"/>
+                <w:sz w:val="24"/>
+                <w:szCs w:val="24"/>
+              </w:rPr>
+              <w:t>F_m</w:t>
+            </w:r>
+            <w:r>
+              <w:rPr>
+                <w:rFonts w:ascii="Times New Roman" w:eastAsia="Times New Roman" w:hAnsi="Times New Roman" w:cs="Times New Roman"/>
+                <w:sz w:val="24"/>
+                <w:szCs w:val="24"/>
+              </w:rPr>
+              <w:t>in</w:t>
+            </w:r>
+            <w:r>
+              <w:rPr>
+                <w:rFonts w:ascii="Times New Roman" w:eastAsia="Times New Roman" w:hAnsi="Times New Roman" w:cs="Times New Roman"/>
+                <w:sz w:val="24"/>
+                <w:szCs w:val="24"/>
+                <w:vertAlign w:val="subscript"/>
+              </w:rPr>
+              <w:t>5</w:t>
+            </w:r>
+          </w:p>
+        </w:tc>
+        <w:tc>
+          <w:tcPr>
+            <w:tcW w:w="1039" w:type="dxa"/>
+          </w:tcPr>
+          <w:p>
+            <w:pPr>
+              <w:spacing w:line="480" w:lineRule="auto"/>
               <w:ind w:right="52"/>
               <w:contextualSpacing w:val="0"/>
               <w:jc w:val="both"/>
@@ -19313,6 +19400,40 @@
                 <w:sz w:val="24"/>
                 <w:szCs w:val="24"/>
               </w:rPr>
+              <w:t>F_max</w:t>
+            </w:r>
+            <w:r>
+              <w:rPr>
+                <w:rFonts w:ascii="Times New Roman" w:eastAsia="Times New Roman" w:hAnsi="Times New Roman" w:cs="Times New Roman"/>
+                <w:sz w:val="24"/>
+                <w:szCs w:val="24"/>
+                <w:vertAlign w:val="subscript"/>
+              </w:rPr>
+              <w:t>6</w:t>
+            </w:r>
+          </w:p>
+        </w:tc>
+        <w:tc>
+          <w:tcPr>
+            <w:tcW w:w="1039" w:type="dxa"/>
+          </w:tcPr>
+          <w:p>
+            <w:pPr>
+              <w:spacing w:line="480" w:lineRule="auto"/>
+              <w:contextualSpacing w:val="0"/>
+              <w:jc w:val="both"/>
+              <w:rPr>
+                <w:rFonts w:ascii="Times New Roman" w:eastAsia="Times New Roman" w:hAnsi="Times New Roman" w:cs="Times New Roman"/>
+                <w:sz w:val="24"/>
+                <w:szCs w:val="24"/>
+              </w:rPr>
+            </w:pPr>
+            <w:r>
+              <w:rPr>
+                <w:rFonts w:ascii="Times New Roman" w:eastAsia="Times New Roman" w:hAnsi="Times New Roman" w:cs="Times New Roman"/>
+                <w:sz w:val="24"/>
+                <w:szCs w:val="24"/>
+              </w:rPr>
               <w:t>F_min</w:t>
             </w:r>
             <w:r>
@@ -19322,7 +19443,7 @@
                 <w:szCs w:val="24"/>
                 <w:vertAlign w:val="subscript"/>
               </w:rPr>
-              <w:t>5</w:t>
+              <w:t>6</w:t>
             </w:r>
           </w:p>
         </w:tc>
@@ -19333,6 +19454,7 @@
           <w:p>
             <w:pPr>
               <w:spacing w:line="480" w:lineRule="auto"/>
+              <w:ind w:right="52"/>
               <w:contextualSpacing w:val="0"/>
               <w:jc w:val="both"/>
               <w:rPr>
@@ -19356,7 +19478,7 @@
                 <w:szCs w:val="24"/>
                 <w:vertAlign w:val="subscript"/>
               </w:rPr>
-              <w:t>5</w:t>
+              <w:t>7</w:t>
             </w:r>
           </w:p>
         </w:tc>
@@ -19367,7 +19489,6 @@
           <w:p>
             <w:pPr>
               <w:spacing w:line="480" w:lineRule="auto"/>
-              <w:ind w:right="52"/>
               <w:contextualSpacing w:val="0"/>
               <w:jc w:val="both"/>
               <w:rPr>
@@ -19383,109 +19504,6 @@
                 <w:szCs w:val="24"/>
               </w:rPr>
               <w:t>F_min</w:t>
-            </w:r>
-            <w:r>
-              <w:rPr>
-                <w:rFonts w:ascii="Times New Roman" w:eastAsia="Times New Roman" w:hAnsi="Times New Roman" w:cs="Times New Roman"/>
-                <w:sz w:val="24"/>
-                <w:szCs w:val="24"/>
-                <w:vertAlign w:val="subscript"/>
-              </w:rPr>
-              <w:t>6</w:t>
-            </w:r>
-          </w:p>
-        </w:tc>
-        <w:tc>
-          <w:tcPr>
-            <w:tcW w:w="1039" w:type="dxa"/>
-          </w:tcPr>
-          <w:p>
-            <w:pPr>
-              <w:spacing w:line="480" w:lineRule="auto"/>
-              <w:contextualSpacing w:val="0"/>
-              <w:jc w:val="both"/>
-              <w:rPr>
-                <w:rFonts w:ascii="Times New Roman" w:eastAsia="Times New Roman" w:hAnsi="Times New Roman" w:cs="Times New Roman"/>
-                <w:sz w:val="24"/>
-                <w:szCs w:val="24"/>
-              </w:rPr>
-            </w:pPr>
-            <w:r>
-              <w:rPr>
-                <w:rFonts w:ascii="Times New Roman" w:eastAsia="Times New Roman" w:hAnsi="Times New Roman" w:cs="Times New Roman"/>
-                <w:sz w:val="24"/>
-                <w:szCs w:val="24"/>
-              </w:rPr>
-              <w:t>F_max</w:t>
-            </w:r>
-            <w:r>
-              <w:rPr>
-                <w:rFonts w:ascii="Times New Roman" w:eastAsia="Times New Roman" w:hAnsi="Times New Roman" w:cs="Times New Roman"/>
-                <w:sz w:val="24"/>
-                <w:szCs w:val="24"/>
-                <w:vertAlign w:val="subscript"/>
-              </w:rPr>
-              <w:t>6</w:t>
-            </w:r>
-          </w:p>
-        </w:tc>
-        <w:tc>
-          <w:tcPr>
-            <w:tcW w:w="1039" w:type="dxa"/>
-          </w:tcPr>
-          <w:p>
-            <w:pPr>
-              <w:spacing w:line="480" w:lineRule="auto"/>
-              <w:ind w:right="52"/>
-              <w:contextualSpacing w:val="0"/>
-              <w:jc w:val="both"/>
-              <w:rPr>
-                <w:rFonts w:ascii="Times New Roman" w:eastAsia="Times New Roman" w:hAnsi="Times New Roman" w:cs="Times New Roman"/>
-                <w:sz w:val="24"/>
-                <w:szCs w:val="24"/>
-              </w:rPr>
-            </w:pPr>
-            <w:r>
-              <w:rPr>
-                <w:rFonts w:ascii="Times New Roman" w:eastAsia="Times New Roman" w:hAnsi="Times New Roman" w:cs="Times New Roman"/>
-                <w:sz w:val="24"/>
-                <w:szCs w:val="24"/>
-              </w:rPr>
-              <w:t>F_min</w:t>
-            </w:r>
-            <w:r>
-              <w:rPr>
-                <w:rFonts w:ascii="Times New Roman" w:eastAsia="Times New Roman" w:hAnsi="Times New Roman" w:cs="Times New Roman"/>
-                <w:sz w:val="24"/>
-                <w:szCs w:val="24"/>
-                <w:vertAlign w:val="subscript"/>
-              </w:rPr>
-              <w:t>7</w:t>
-            </w:r>
-          </w:p>
-        </w:tc>
-        <w:tc>
-          <w:tcPr>
-            <w:tcW w:w="1039" w:type="dxa"/>
-          </w:tcPr>
-          <w:p>
-            <w:pPr>
-              <w:spacing w:line="480" w:lineRule="auto"/>
-              <w:contextualSpacing w:val="0"/>
-              <w:jc w:val="both"/>
-              <w:rPr>
-                <w:rFonts w:ascii="Times New Roman" w:eastAsia="Times New Roman" w:hAnsi="Times New Roman" w:cs="Times New Roman"/>
-                <w:sz w:val="24"/>
-                <w:szCs w:val="24"/>
-              </w:rPr>
-            </w:pPr>
-            <w:r>
-              <w:rPr>
-                <w:rFonts w:ascii="Times New Roman" w:eastAsia="Times New Roman" w:hAnsi="Times New Roman" w:cs="Times New Roman"/>
-                <w:sz w:val="24"/>
-                <w:szCs w:val="24"/>
-              </w:rPr>
-              <w:t>F_max</w:t>
             </w:r>
             <w:r>
               <w:rPr>
@@ -23589,6 +23607,40 @@
                 <w:sz w:val="24"/>
                 <w:szCs w:val="24"/>
               </w:rPr>
+              <w:t>F_max</w:t>
+            </w:r>
+            <w:r>
+              <w:rPr>
+                <w:rFonts w:ascii="Times New Roman" w:eastAsia="Times New Roman" w:hAnsi="Times New Roman" w:cs="Times New Roman"/>
+                <w:sz w:val="24"/>
+                <w:szCs w:val="24"/>
+                <w:vertAlign w:val="subscript"/>
+              </w:rPr>
+              <w:t>0</w:t>
+            </w:r>
+          </w:p>
+        </w:tc>
+        <w:tc>
+          <w:tcPr>
+            <w:tcW w:w="1039" w:type="dxa"/>
+          </w:tcPr>
+          <w:p>
+            <w:pPr>
+              <w:spacing w:line="480" w:lineRule="auto"/>
+              <w:contextualSpacing w:val="0"/>
+              <w:jc w:val="both"/>
+              <w:rPr>
+                <w:rFonts w:ascii="Times New Roman" w:eastAsia="Times New Roman" w:hAnsi="Times New Roman" w:cs="Times New Roman"/>
+                <w:sz w:val="24"/>
+                <w:szCs w:val="24"/>
+              </w:rPr>
+            </w:pPr>
+            <w:r>
+              <w:rPr>
+                <w:rFonts w:ascii="Times New Roman" w:eastAsia="Times New Roman" w:hAnsi="Times New Roman" w:cs="Times New Roman"/>
+                <w:sz w:val="24"/>
+                <w:szCs w:val="24"/>
+              </w:rPr>
               <w:t>F_min</w:t>
             </w:r>
             <w:r>
@@ -23609,6 +23661,7 @@
           <w:p>
             <w:pPr>
               <w:spacing w:line="480" w:lineRule="auto"/>
+              <w:ind w:right="52"/>
               <w:contextualSpacing w:val="0"/>
               <w:jc w:val="both"/>
               <w:rPr>
@@ -23632,7 +23685,7 @@
                 <w:szCs w:val="24"/>
                 <w:vertAlign w:val="subscript"/>
               </w:rPr>
-              <w:t>0</w:t>
+              <w:t>1</w:t>
             </w:r>
           </w:p>
         </w:tc>
@@ -23643,6 +23696,40 @@
           <w:p>
             <w:pPr>
               <w:spacing w:line="480" w:lineRule="auto"/>
+              <w:contextualSpacing w:val="0"/>
+              <w:jc w:val="both"/>
+              <w:rPr>
+                <w:rFonts w:ascii="Times New Roman" w:eastAsia="Times New Roman" w:hAnsi="Times New Roman" w:cs="Times New Roman"/>
+                <w:sz w:val="24"/>
+                <w:szCs w:val="24"/>
+              </w:rPr>
+            </w:pPr>
+            <w:r>
+              <w:rPr>
+                <w:rFonts w:ascii="Times New Roman" w:eastAsia="Times New Roman" w:hAnsi="Times New Roman" w:cs="Times New Roman"/>
+                <w:sz w:val="24"/>
+                <w:szCs w:val="24"/>
+              </w:rPr>
+              <w:t>F_min</w:t>
+            </w:r>
+            <w:r>
+              <w:rPr>
+                <w:rFonts w:ascii="Times New Roman" w:eastAsia="Times New Roman" w:hAnsi="Times New Roman" w:cs="Times New Roman"/>
+                <w:sz w:val="24"/>
+                <w:szCs w:val="24"/>
+                <w:vertAlign w:val="subscript"/>
+              </w:rPr>
+              <w:t>1</w:t>
+            </w:r>
+          </w:p>
+        </w:tc>
+        <w:tc>
+          <w:tcPr>
+            <w:tcW w:w="1039" w:type="dxa"/>
+          </w:tcPr>
+          <w:p>
+            <w:pPr>
+              <w:spacing w:line="480" w:lineRule="auto"/>
               <w:ind w:right="52"/>
               <w:contextualSpacing w:val="0"/>
               <w:jc w:val="both"/>
@@ -23658,6 +23745,40 @@
                 <w:sz w:val="24"/>
                 <w:szCs w:val="24"/>
               </w:rPr>
+              <w:t>F_max</w:t>
+            </w:r>
+            <w:r>
+              <w:rPr>
+                <w:rFonts w:ascii="Times New Roman" w:eastAsia="Times New Roman" w:hAnsi="Times New Roman" w:cs="Times New Roman"/>
+                <w:sz w:val="24"/>
+                <w:szCs w:val="24"/>
+                <w:vertAlign w:val="subscript"/>
+              </w:rPr>
+              <w:t>2</w:t>
+            </w:r>
+          </w:p>
+        </w:tc>
+        <w:tc>
+          <w:tcPr>
+            <w:tcW w:w="1039" w:type="dxa"/>
+          </w:tcPr>
+          <w:p>
+            <w:pPr>
+              <w:spacing w:line="480" w:lineRule="auto"/>
+              <w:contextualSpacing w:val="0"/>
+              <w:jc w:val="both"/>
+              <w:rPr>
+                <w:rFonts w:ascii="Times New Roman" w:eastAsia="Times New Roman" w:hAnsi="Times New Roman" w:cs="Times New Roman"/>
+                <w:sz w:val="24"/>
+                <w:szCs w:val="24"/>
+              </w:rPr>
+            </w:pPr>
+            <w:r>
+              <w:rPr>
+                <w:rFonts w:ascii="Times New Roman" w:eastAsia="Times New Roman" w:hAnsi="Times New Roman" w:cs="Times New Roman"/>
+                <w:sz w:val="24"/>
+                <w:szCs w:val="24"/>
+              </w:rPr>
               <w:t>F_min</w:t>
             </w:r>
             <w:r>
@@ -23667,7 +23788,7 @@
                 <w:szCs w:val="24"/>
                 <w:vertAlign w:val="subscript"/>
               </w:rPr>
-              <w:t>1</w:t>
+              <w:t>2</w:t>
             </w:r>
           </w:p>
         </w:tc>
@@ -23678,6 +23799,7 @@
           <w:p>
             <w:pPr>
               <w:spacing w:line="480" w:lineRule="auto"/>
+              <w:ind w:right="52"/>
               <w:contextualSpacing w:val="0"/>
               <w:jc w:val="both"/>
               <w:rPr>
@@ -23701,7 +23823,7 @@
                 <w:szCs w:val="24"/>
                 <w:vertAlign w:val="subscript"/>
               </w:rPr>
-              <w:t>1</w:t>
+              <w:t>3</w:t>
             </w:r>
           </w:p>
         </w:tc>
@@ -23712,7 +23834,6 @@
           <w:p>
             <w:pPr>
               <w:spacing w:line="480" w:lineRule="auto"/>
-              <w:ind w:right="52"/>
               <w:contextualSpacing w:val="0"/>
               <w:jc w:val="both"/>
               <w:rPr>
@@ -23728,109 +23849,6 @@
                 <w:szCs w:val="24"/>
               </w:rPr>
               <w:t>F_min</w:t>
-            </w:r>
-            <w:r>
-              <w:rPr>
-                <w:rFonts w:ascii="Times New Roman" w:eastAsia="Times New Roman" w:hAnsi="Times New Roman" w:cs="Times New Roman"/>
-                <w:sz w:val="24"/>
-                <w:szCs w:val="24"/>
-                <w:vertAlign w:val="subscript"/>
-              </w:rPr>
-              <w:t>2</w:t>
-            </w:r>
-          </w:p>
-        </w:tc>
-        <w:tc>
-          <w:tcPr>
-            <w:tcW w:w="1039" w:type="dxa"/>
-          </w:tcPr>
-          <w:p>
-            <w:pPr>
-              <w:spacing w:line="480" w:lineRule="auto"/>
-              <w:contextualSpacing w:val="0"/>
-              <w:jc w:val="both"/>
-              <w:rPr>
-                <w:rFonts w:ascii="Times New Roman" w:eastAsia="Times New Roman" w:hAnsi="Times New Roman" w:cs="Times New Roman"/>
-                <w:sz w:val="24"/>
-                <w:szCs w:val="24"/>
-              </w:rPr>
-            </w:pPr>
-            <w:r>
-              <w:rPr>
-                <w:rFonts w:ascii="Times New Roman" w:eastAsia="Times New Roman" w:hAnsi="Times New Roman" w:cs="Times New Roman"/>
-                <w:sz w:val="24"/>
-                <w:szCs w:val="24"/>
-              </w:rPr>
-              <w:t>F_max</w:t>
-            </w:r>
-            <w:r>
-              <w:rPr>
-                <w:rFonts w:ascii="Times New Roman" w:eastAsia="Times New Roman" w:hAnsi="Times New Roman" w:cs="Times New Roman"/>
-                <w:sz w:val="24"/>
-                <w:szCs w:val="24"/>
-                <w:vertAlign w:val="subscript"/>
-              </w:rPr>
-              <w:t>2</w:t>
-            </w:r>
-          </w:p>
-        </w:tc>
-        <w:tc>
-          <w:tcPr>
-            <w:tcW w:w="1039" w:type="dxa"/>
-          </w:tcPr>
-          <w:p>
-            <w:pPr>
-              <w:spacing w:line="480" w:lineRule="auto"/>
-              <w:ind w:right="52"/>
-              <w:contextualSpacing w:val="0"/>
-              <w:jc w:val="both"/>
-              <w:rPr>
-                <w:rFonts w:ascii="Times New Roman" w:eastAsia="Times New Roman" w:hAnsi="Times New Roman" w:cs="Times New Roman"/>
-                <w:sz w:val="24"/>
-                <w:szCs w:val="24"/>
-              </w:rPr>
-            </w:pPr>
-            <w:r>
-              <w:rPr>
-                <w:rFonts w:ascii="Times New Roman" w:eastAsia="Times New Roman" w:hAnsi="Times New Roman" w:cs="Times New Roman"/>
-                <w:sz w:val="24"/>
-                <w:szCs w:val="24"/>
-              </w:rPr>
-              <w:t>F_min</w:t>
-            </w:r>
-            <w:r>
-              <w:rPr>
-                <w:rFonts w:ascii="Times New Roman" w:eastAsia="Times New Roman" w:hAnsi="Times New Roman" w:cs="Times New Roman"/>
-                <w:sz w:val="24"/>
-                <w:szCs w:val="24"/>
-                <w:vertAlign w:val="subscript"/>
-              </w:rPr>
-              <w:t>3</w:t>
-            </w:r>
-          </w:p>
-        </w:tc>
-        <w:tc>
-          <w:tcPr>
-            <w:tcW w:w="1039" w:type="dxa"/>
-          </w:tcPr>
-          <w:p>
-            <w:pPr>
-              <w:spacing w:line="480" w:lineRule="auto"/>
-              <w:contextualSpacing w:val="0"/>
-              <w:jc w:val="both"/>
-              <w:rPr>
-                <w:rFonts w:ascii="Times New Roman" w:eastAsia="Times New Roman" w:hAnsi="Times New Roman" w:cs="Times New Roman"/>
-                <w:sz w:val="24"/>
-                <w:szCs w:val="24"/>
-              </w:rPr>
-            </w:pPr>
-            <w:r>
-              <w:rPr>
-                <w:rFonts w:ascii="Times New Roman" w:eastAsia="Times New Roman" w:hAnsi="Times New Roman" w:cs="Times New Roman"/>
-                <w:sz w:val="24"/>
-                <w:szCs w:val="24"/>
-              </w:rPr>
-              <w:t>F_max</w:t>
             </w:r>
             <w:r>
               <w:rPr>
@@ -24671,6 +24689,40 @@
                 <w:sz w:val="24"/>
                 <w:szCs w:val="24"/>
               </w:rPr>
+              <w:t>F_max</w:t>
+            </w:r>
+            <w:r>
+              <w:rPr>
+                <w:rFonts w:ascii="Times New Roman" w:eastAsia="Times New Roman" w:hAnsi="Times New Roman" w:cs="Times New Roman"/>
+                <w:sz w:val="24"/>
+                <w:szCs w:val="24"/>
+                <w:vertAlign w:val="subscript"/>
+              </w:rPr>
+              <w:t>4</w:t>
+            </w:r>
+          </w:p>
+        </w:tc>
+        <w:tc>
+          <w:tcPr>
+            <w:tcW w:w="1039" w:type="dxa"/>
+          </w:tcPr>
+          <w:p>
+            <w:pPr>
+              <w:spacing w:line="480" w:lineRule="auto"/>
+              <w:contextualSpacing w:val="0"/>
+              <w:jc w:val="both"/>
+              <w:rPr>
+                <w:rFonts w:ascii="Times New Roman" w:eastAsia="Times New Roman" w:hAnsi="Times New Roman" w:cs="Times New Roman"/>
+                <w:sz w:val="24"/>
+                <w:szCs w:val="24"/>
+              </w:rPr>
+            </w:pPr>
+            <w:r>
+              <w:rPr>
+                <w:rFonts w:ascii="Times New Roman" w:eastAsia="Times New Roman" w:hAnsi="Times New Roman" w:cs="Times New Roman"/>
+                <w:sz w:val="24"/>
+                <w:szCs w:val="24"/>
+              </w:rPr>
               <w:t>F_min</w:t>
             </w:r>
             <w:r>
@@ -24691,6 +24743,7 @@
           <w:p>
             <w:pPr>
               <w:spacing w:line="480" w:lineRule="auto"/>
+              <w:ind w:right="52"/>
               <w:contextualSpacing w:val="0"/>
               <w:jc w:val="both"/>
               <w:rPr>
@@ -24714,7 +24767,7 @@
                 <w:szCs w:val="24"/>
                 <w:vertAlign w:val="subscript"/>
               </w:rPr>
-              <w:t>4</w:t>
+              <w:t>5</w:t>
             </w:r>
           </w:p>
         </w:tc>
@@ -24725,6 +24778,40 @@
           <w:p>
             <w:pPr>
               <w:spacing w:line="480" w:lineRule="auto"/>
+              <w:contextualSpacing w:val="0"/>
+              <w:jc w:val="both"/>
+              <w:rPr>
+                <w:rFonts w:ascii="Times New Roman" w:eastAsia="Times New Roman" w:hAnsi="Times New Roman" w:cs="Times New Roman"/>
+                <w:sz w:val="24"/>
+                <w:szCs w:val="24"/>
+              </w:rPr>
+            </w:pPr>
+            <w:r>
+              <w:rPr>
+                <w:rFonts w:ascii="Times New Roman" w:eastAsia="Times New Roman" w:hAnsi="Times New Roman" w:cs="Times New Roman"/>
+                <w:sz w:val="24"/>
+                <w:szCs w:val="24"/>
+              </w:rPr>
+              <w:t>F_min</w:t>
+            </w:r>
+            <w:r>
+              <w:rPr>
+                <w:rFonts w:ascii="Times New Roman" w:eastAsia="Times New Roman" w:hAnsi="Times New Roman" w:cs="Times New Roman"/>
+                <w:sz w:val="24"/>
+                <w:szCs w:val="24"/>
+                <w:vertAlign w:val="subscript"/>
+              </w:rPr>
+              <w:t>5</w:t>
+            </w:r>
+          </w:p>
+        </w:tc>
+        <w:tc>
+          <w:tcPr>
+            <w:tcW w:w="1039" w:type="dxa"/>
+          </w:tcPr>
+          <w:p>
+            <w:pPr>
+              <w:spacing w:line="480" w:lineRule="auto"/>
               <w:ind w:right="52"/>
               <w:contextualSpacing w:val="0"/>
               <w:jc w:val="both"/>
@@ -24740,6 +24827,40 @@
                 <w:sz w:val="24"/>
                 <w:szCs w:val="24"/>
               </w:rPr>
+              <w:t>F_max</w:t>
+            </w:r>
+            <w:r>
+              <w:rPr>
+                <w:rFonts w:ascii="Times New Roman" w:eastAsia="Times New Roman" w:hAnsi="Times New Roman" w:cs="Times New Roman"/>
+                <w:sz w:val="24"/>
+                <w:szCs w:val="24"/>
+                <w:vertAlign w:val="subscript"/>
+              </w:rPr>
+              <w:t>6</w:t>
+            </w:r>
+          </w:p>
+        </w:tc>
+        <w:tc>
+          <w:tcPr>
+            <w:tcW w:w="1039" w:type="dxa"/>
+          </w:tcPr>
+          <w:p>
+            <w:pPr>
+              <w:spacing w:line="480" w:lineRule="auto"/>
+              <w:contextualSpacing w:val="0"/>
+              <w:jc w:val="both"/>
+              <w:rPr>
+                <w:rFonts w:ascii="Times New Roman" w:eastAsia="Times New Roman" w:hAnsi="Times New Roman" w:cs="Times New Roman"/>
+                <w:sz w:val="24"/>
+                <w:szCs w:val="24"/>
+              </w:rPr>
+            </w:pPr>
+            <w:r>
+              <w:rPr>
+                <w:rFonts w:ascii="Times New Roman" w:eastAsia="Times New Roman" w:hAnsi="Times New Roman" w:cs="Times New Roman"/>
+                <w:sz w:val="24"/>
+                <w:szCs w:val="24"/>
+              </w:rPr>
               <w:t>F_min</w:t>
             </w:r>
             <w:r>
@@ -24749,7 +24870,7 @@
                 <w:szCs w:val="24"/>
                 <w:vertAlign w:val="subscript"/>
               </w:rPr>
-              <w:t>5</w:t>
+              <w:t>6</w:t>
             </w:r>
           </w:p>
         </w:tc>
@@ -24760,6 +24881,7 @@
           <w:p>
             <w:pPr>
               <w:spacing w:line="480" w:lineRule="auto"/>
+              <w:ind w:right="52"/>
               <w:contextualSpacing w:val="0"/>
               <w:jc w:val="both"/>
               <w:rPr>
@@ -24783,7 +24905,7 @@
                 <w:szCs w:val="24"/>
                 <w:vertAlign w:val="subscript"/>
               </w:rPr>
-              <w:t>5</w:t>
+              <w:t>7</w:t>
             </w:r>
           </w:p>
         </w:tc>
@@ -24794,7 +24916,6 @@
           <w:p>
             <w:pPr>
               <w:spacing w:line="480" w:lineRule="auto"/>
-              <w:ind w:right="52"/>
               <w:contextualSpacing w:val="0"/>
               <w:jc w:val="both"/>
               <w:rPr>
@@ -24810,109 +24931,6 @@
                 <w:szCs w:val="24"/>
               </w:rPr>
               <w:t>F_min</w:t>
-            </w:r>
-            <w:r>
-              <w:rPr>
-                <w:rFonts w:ascii="Times New Roman" w:eastAsia="Times New Roman" w:hAnsi="Times New Roman" w:cs="Times New Roman"/>
-                <w:sz w:val="24"/>
-                <w:szCs w:val="24"/>
-                <w:vertAlign w:val="subscript"/>
-              </w:rPr>
-              <w:t>6</w:t>
-            </w:r>
-          </w:p>
-        </w:tc>
-        <w:tc>
-          <w:tcPr>
-            <w:tcW w:w="1039" w:type="dxa"/>
-          </w:tcPr>
-          <w:p>
-            <w:pPr>
-              <w:spacing w:line="480" w:lineRule="auto"/>
-              <w:contextualSpacing w:val="0"/>
-              <w:jc w:val="both"/>
-              <w:rPr>
-                <w:rFonts w:ascii="Times New Roman" w:eastAsia="Times New Roman" w:hAnsi="Times New Roman" w:cs="Times New Roman"/>
-                <w:sz w:val="24"/>
-                <w:szCs w:val="24"/>
-              </w:rPr>
-            </w:pPr>
-            <w:r>
-              <w:rPr>
-                <w:rFonts w:ascii="Times New Roman" w:eastAsia="Times New Roman" w:hAnsi="Times New Roman" w:cs="Times New Roman"/>
-                <w:sz w:val="24"/>
-                <w:szCs w:val="24"/>
-              </w:rPr>
-              <w:t>F_max</w:t>
-            </w:r>
-            <w:r>
-              <w:rPr>
-                <w:rFonts w:ascii="Times New Roman" w:eastAsia="Times New Roman" w:hAnsi="Times New Roman" w:cs="Times New Roman"/>
-                <w:sz w:val="24"/>
-                <w:szCs w:val="24"/>
-                <w:vertAlign w:val="subscript"/>
-              </w:rPr>
-              <w:t>6</w:t>
-            </w:r>
-          </w:p>
-        </w:tc>
-        <w:tc>
-          <w:tcPr>
-            <w:tcW w:w="1039" w:type="dxa"/>
-          </w:tcPr>
-          <w:p>
-            <w:pPr>
-              <w:spacing w:line="480" w:lineRule="auto"/>
-              <w:ind w:right="52"/>
-              <w:contextualSpacing w:val="0"/>
-              <w:jc w:val="both"/>
-              <w:rPr>
-                <w:rFonts w:ascii="Times New Roman" w:eastAsia="Times New Roman" w:hAnsi="Times New Roman" w:cs="Times New Roman"/>
-                <w:sz w:val="24"/>
-                <w:szCs w:val="24"/>
-              </w:rPr>
-            </w:pPr>
-            <w:r>
-              <w:rPr>
-                <w:rFonts w:ascii="Times New Roman" w:eastAsia="Times New Roman" w:hAnsi="Times New Roman" w:cs="Times New Roman"/>
-                <w:sz w:val="24"/>
-                <w:szCs w:val="24"/>
-              </w:rPr>
-              <w:t>F_min</w:t>
-            </w:r>
-            <w:r>
-              <w:rPr>
-                <w:rFonts w:ascii="Times New Roman" w:eastAsia="Times New Roman" w:hAnsi="Times New Roman" w:cs="Times New Roman"/>
-                <w:sz w:val="24"/>
-                <w:szCs w:val="24"/>
-                <w:vertAlign w:val="subscript"/>
-              </w:rPr>
-              <w:t>7</w:t>
-            </w:r>
-          </w:p>
-        </w:tc>
-        <w:tc>
-          <w:tcPr>
-            <w:tcW w:w="1039" w:type="dxa"/>
-          </w:tcPr>
-          <w:p>
-            <w:pPr>
-              <w:spacing w:line="480" w:lineRule="auto"/>
-              <w:contextualSpacing w:val="0"/>
-              <w:jc w:val="both"/>
-              <w:rPr>
-                <w:rFonts w:ascii="Times New Roman" w:eastAsia="Times New Roman" w:hAnsi="Times New Roman" w:cs="Times New Roman"/>
-                <w:sz w:val="24"/>
-                <w:szCs w:val="24"/>
-              </w:rPr>
-            </w:pPr>
-            <w:r>
-              <w:rPr>
-                <w:rFonts w:ascii="Times New Roman" w:eastAsia="Times New Roman" w:hAnsi="Times New Roman" w:cs="Times New Roman"/>
-                <w:sz w:val="24"/>
-                <w:szCs w:val="24"/>
-              </w:rPr>
-              <w:t>F_max</w:t>
             </w:r>
             <w:r>
               <w:rPr>
@@ -30024,7 +30042,7 @@
         <w:sz w:val="24"/>
         <w:szCs w:val="24"/>
       </w:rPr>
-      <w:t>1</w:t>
+      <w:t>24</w:t>
     </w:r>
     <w:r>
       <w:rPr>
@@ -30073,7 +30091,7 @@
         <w:sz w:val="24"/>
         <w:szCs w:val="24"/>
       </w:rPr>
-      <w:t>47</w:t>
+      <w:t>48</w:t>
     </w:r>
     <w:r>
       <w:rPr>
@@ -33784,7 +33802,7 @@
 </file>
 
 <file path=customXml/itemProps1.xml><?xml version="1.0" encoding="utf-8"?>
-<ds:datastoreItem xmlns:ds="http://schemas.openxmlformats.org/officeDocument/2006/customXml" ds:itemID="{49549666-6E07-4D66-B3FD-0E28450D8B0B}">
+<ds:datastoreItem xmlns:ds="http://schemas.openxmlformats.org/officeDocument/2006/customXml" ds:itemID="{E13D4E31-375E-46C6-B569-E5A77B5CC6F9}">
   <ds:schemaRefs>
     <ds:schemaRef ds:uri="http://schemas.openxmlformats.org/officeDocument/2006/bibliography"/>
   </ds:schemaRefs>

</xml_diff>

<commit_message>
Updates in report related files
</commit_message>
<xml_diff>
--- a/Report/Report _ 05_24_2017.docx
+++ b/Report/Report _ 05_24_2017.docx
@@ -1603,7 +1603,23 @@
           <w:sz w:val="24"/>
           <w:szCs w:val="24"/>
         </w:rPr>
-        <w:t>Microbend sensors are based on coupling and leakage of modes that are propagating in a deformed fibre. Usually one achieves this deformation by employing corrugated plates that deforms the fibre into a series of sharp bend with small bending radii. In our laboratories we have developed a highly sensitive chemical sensor by inducing permanent microbends on a bare plastic optical fibre. The output intensity is found to be linearly dependent on the logarithm of concentration of the absorbing species surrounding the the bent portion of the fibre. This sensor can even detect very low concentrations , of the order of nanomoles per liter. and the dynamic range of the sensor is found to 6 order of magnitude. By carefully choosing the reagents this microbend  sensor can be used to detect different chemical species.</w:t>
+        <w:t xml:space="preserve">Microbend sensors are based on coupling and leakage of modes that are propagating in a deformed fibre. Usually one achieves this deformation by employing corrugated plates that deforms the fibre into a series of sharp bend with small bending radii. In our laboratories we have developed a highly sensitive chemical sensor by inducing permanent microbends on a bare plastic optical fibre. The output intensity is found to be linearly dependent on the logarithm of concentration of the absorbing species surrounding the the bent portion of the </w:t>
+      </w:r>
+      <w:r>
+        <w:rPr>
+          <w:rFonts w:ascii="Times New Roman" w:eastAsia="Times New Roman" w:hAnsi="Times New Roman" w:cs="Times New Roman"/>
+          <w:sz w:val="24"/>
+          <w:szCs w:val="24"/>
+        </w:rPr>
+        <w:t>fiber</w:t>
+      </w:r>
+      <w:r>
+        <w:rPr>
+          <w:rFonts w:ascii="Times New Roman" w:eastAsia="Times New Roman" w:hAnsi="Times New Roman" w:cs="Times New Roman"/>
+          <w:sz w:val="24"/>
+          <w:szCs w:val="24"/>
+        </w:rPr>
+        <w:t>. This sensor can even detect very low concentrations , of the order of nanomoles per liter. and the dynamic range of the sensor is found to 6 order of magnitude. By carefully choosing the reagents this microbend  sensor can be used to detect different chemical species.</w:t>
       </w:r>
       <w:r>
         <w:rPr>
@@ -4128,7 +4144,6 @@
         <w:keepNext/>
         <w:jc w:val="center"/>
       </w:pPr>
-      <w:bookmarkStart w:id="5" w:name="_GoBack"/>
       <w:r>
         <w:rPr>
           <w:noProof/>
@@ -4170,7 +4185,6 @@
           </wp:inline>
         </w:drawing>
       </w:r>
-      <w:bookmarkEnd w:id="5"/>
     </w:p>
     <w:p>
       <w:pPr>
@@ -4238,8 +4252,8 @@
           <w:cols w:space="720"/>
         </w:sectPr>
       </w:pPr>
-      <w:bookmarkStart w:id="6" w:name="_wd5hb952duo" w:colFirst="0" w:colLast="0"/>
-      <w:bookmarkEnd w:id="6"/>
+      <w:bookmarkStart w:id="5" w:name="_wd5hb952duo" w:colFirst="0" w:colLast="0"/>
+      <w:bookmarkEnd w:id="5"/>
     </w:p>
     <w:p>
       <w:pPr>
@@ -5624,6 +5638,8 @@
         </w:rPr>
         <w:br w:type="page"/>
       </w:r>
+      <w:bookmarkStart w:id="6" w:name="_GoBack"/>
+      <w:bookmarkEnd w:id="6"/>
     </w:p>
     <w:p>
       <w:pPr>
@@ -30042,7 +30058,7 @@
         <w:sz w:val="24"/>
         <w:szCs w:val="24"/>
       </w:rPr>
-      <w:t>24</w:t>
+      <w:t>29</w:t>
     </w:r>
     <w:r>
       <w:rPr>
@@ -33802,7 +33818,7 @@
 </file>
 
 <file path=customXml/itemProps1.xml><?xml version="1.0" encoding="utf-8"?>
-<ds:datastoreItem xmlns:ds="http://schemas.openxmlformats.org/officeDocument/2006/customXml" ds:itemID="{E13D4E31-375E-46C6-B569-E5A77B5CC6F9}">
+<ds:datastoreItem xmlns:ds="http://schemas.openxmlformats.org/officeDocument/2006/customXml" ds:itemID="{FF37C0E9-6EF4-43CE-9A02-120E6569D7CC}">
   <ds:schemaRefs>
     <ds:schemaRef ds:uri="http://schemas.openxmlformats.org/officeDocument/2006/bibliography"/>
   </ds:schemaRefs>

</xml_diff>